<commit_message>
Added second scheme for an alg. Changed thesis style, added the fifth block to idef0.
</commit_message>
<xml_diff>
--- a/diploma_Бланк_задания.docx
+++ b/diploma_Бланк_задания.docx
@@ -4,7 +4,7 @@
   <w:body>
     <w:p>
       <w:pPr>
-        <w:pStyle w:val="BodyTextIndent"/>
+        <w:pStyle w:val="a3"/>
         <w:tabs>
           <w:tab w:val="left" w:pos="1134"/>
         </w:tabs>
@@ -27,9 +27,12 @@
       </w:tblPr>
       <w:tblGrid>
         <w:gridCol w:w="1843"/>
+        <w:gridCol w:w="142"/>
+        <w:gridCol w:w="142"/>
+        <w:gridCol w:w="1134"/>
+        <w:gridCol w:w="283"/>
         <w:gridCol w:w="284"/>
-        <w:gridCol w:w="1417"/>
-        <w:gridCol w:w="1134"/>
+        <w:gridCol w:w="850"/>
         <w:gridCol w:w="284"/>
         <w:gridCol w:w="708"/>
         <w:gridCol w:w="142"/>
@@ -43,13 +46,14 @@
         <w:gridCol w:w="425"/>
         <w:gridCol w:w="425"/>
         <w:gridCol w:w="567"/>
-        <w:gridCol w:w="425"/>
+        <w:gridCol w:w="142"/>
+        <w:gridCol w:w="283"/>
       </w:tblGrid>
       <w:tr>
         <w:tc>
           <w:tcPr>
             <w:tcW w:w="9639" w:type="dxa"/>
-            <w:gridSpan w:val="18"/>
+            <w:gridSpan w:val="22"/>
           </w:tcPr>
           <w:p>
             <w:pPr>
@@ -84,11 +88,11 @@
         <w:tc>
           <w:tcPr>
             <w:tcW w:w="9639" w:type="dxa"/>
-            <w:gridSpan w:val="18"/>
-          </w:tcPr>
-          <w:p>
-            <w:pPr>
-              <w:pStyle w:val="10"/>
+            <w:gridSpan w:val="22"/>
+          </w:tcPr>
+          <w:p>
+            <w:pPr>
+              <w:pStyle w:val="12"/>
               <w:spacing w:before="0" w:line="240" w:lineRule="auto"/>
               <w:ind w:left="0" w:firstLine="0"/>
             </w:pPr>
@@ -118,7 +122,7 @@
         <w:tc>
           <w:tcPr>
             <w:tcW w:w="2835" w:type="dxa"/>
-            <w:gridSpan w:val="3"/>
+            <w:gridSpan w:val="6"/>
             <w:tcBorders>
               <w:bottom w:val="single" w:sz="4" w:space="0" w:color="auto"/>
             </w:tcBorders>
@@ -161,7 +165,7 @@
         <w:tc>
           <w:tcPr>
             <w:tcW w:w="3827" w:type="dxa"/>
-            <w:gridSpan w:val="11"/>
+            <w:gridSpan w:val="12"/>
             <w:tcBorders>
               <w:bottom w:val="single" w:sz="4" w:space="0" w:color="auto"/>
             </w:tcBorders>
@@ -205,7 +209,7 @@
         <w:tc>
           <w:tcPr>
             <w:tcW w:w="2835" w:type="dxa"/>
-            <w:gridSpan w:val="3"/>
+            <w:gridSpan w:val="6"/>
             <w:tcBorders>
               <w:bottom w:val="single" w:sz="4" w:space="0" w:color="auto"/>
             </w:tcBorders>
@@ -250,7 +254,7 @@
         <w:tc>
           <w:tcPr>
             <w:tcW w:w="3118" w:type="dxa"/>
-            <w:gridSpan w:val="8"/>
+            <w:gridSpan w:val="9"/>
             <w:tcBorders>
               <w:bottom w:val="single" w:sz="4" w:space="0" w:color="auto"/>
             </w:tcBorders>
@@ -284,7 +288,7 @@
         <w:tc>
           <w:tcPr>
             <w:tcW w:w="9639" w:type="dxa"/>
-            <w:gridSpan w:val="18"/>
+            <w:gridSpan w:val="22"/>
           </w:tcPr>
           <w:p>
             <w:pPr>
@@ -325,7 +329,7 @@
         <w:tc>
           <w:tcPr>
             <w:tcW w:w="6379" w:type="dxa"/>
-            <w:gridSpan w:val="9"/>
+            <w:gridSpan w:val="12"/>
           </w:tcPr>
           <w:p>
             <w:pPr>
@@ -356,7 +360,7 @@
         <w:tc>
           <w:tcPr>
             <w:tcW w:w="1842" w:type="dxa"/>
-            <w:gridSpan w:val="4"/>
+            <w:gridSpan w:val="5"/>
           </w:tcPr>
           <w:p>
             <w:pPr>
@@ -405,7 +409,7 @@
         <w:tc>
           <w:tcPr>
             <w:tcW w:w="6379" w:type="dxa"/>
-            <w:gridSpan w:val="9"/>
+            <w:gridSpan w:val="12"/>
           </w:tcPr>
           <w:p>
             <w:pPr>
@@ -510,6 +514,7 @@
         <w:tc>
           <w:tcPr>
             <w:tcW w:w="425" w:type="dxa"/>
+            <w:gridSpan w:val="2"/>
           </w:tcPr>
           <w:p>
             <w:pPr>
@@ -534,11 +539,11 @@
         <w:tc>
           <w:tcPr>
             <w:tcW w:w="9639" w:type="dxa"/>
-            <w:gridSpan w:val="18"/>
-          </w:tcPr>
-          <w:p>
-            <w:pPr>
-              <w:pStyle w:val="Heading1"/>
+            <w:gridSpan w:val="22"/>
+          </w:tcPr>
+          <w:p>
+            <w:pPr>
+              <w:pStyle w:val="1"/>
               <w:spacing w:before="0" w:after="0"/>
               <w:ind w:firstLine="0"/>
               <w:rPr>
@@ -549,7 +554,7 @@
           </w:p>
           <w:p>
             <w:pPr>
-              <w:pStyle w:val="Heading1"/>
+              <w:pStyle w:val="1"/>
               <w:spacing w:before="0" w:after="0"/>
               <w:ind w:firstLine="0"/>
               <w:rPr>
@@ -574,11 +579,11 @@
         <w:tc>
           <w:tcPr>
             <w:tcW w:w="9639" w:type="dxa"/>
-            <w:gridSpan w:val="18"/>
-          </w:tcPr>
-          <w:p>
-            <w:pPr>
-              <w:pStyle w:val="Heading2"/>
+            <w:gridSpan w:val="22"/>
+          </w:tcPr>
+          <w:p>
+            <w:pPr>
+              <w:pStyle w:val="2"/>
               <w:spacing w:before="0" w:after="0"/>
               <w:ind w:firstLine="0"/>
               <w:jc w:val="center"/>
@@ -615,14 +620,14 @@
         <w:tc>
           <w:tcPr>
             <w:tcW w:w="9639" w:type="dxa"/>
-            <w:gridSpan w:val="18"/>
+            <w:gridSpan w:val="22"/>
             <w:tcBorders>
               <w:bottom w:val="single" w:sz="4" w:space="0" w:color="auto"/>
             </w:tcBorders>
           </w:tcPr>
           <w:p>
             <w:pPr>
-              <w:pStyle w:val="Heading3"/>
+              <w:pStyle w:val="3"/>
               <w:spacing w:before="0" w:after="0"/>
               <w:ind w:firstLine="0"/>
               <w:jc w:val="center"/>
@@ -648,7 +653,7 @@
         <w:tc>
           <w:tcPr>
             <w:tcW w:w="9639" w:type="dxa"/>
-            <w:gridSpan w:val="18"/>
+            <w:gridSpan w:val="22"/>
           </w:tcPr>
           <w:p>
             <w:pPr>
@@ -697,7 +702,7 @@
         <w:tc>
           <w:tcPr>
             <w:tcW w:w="2127" w:type="dxa"/>
-            <w:gridSpan w:val="2"/>
+            <w:gridSpan w:val="3"/>
           </w:tcPr>
           <w:p>
             <w:pPr>
@@ -717,14 +722,14 @@
         <w:tc>
           <w:tcPr>
             <w:tcW w:w="7512" w:type="dxa"/>
-            <w:gridSpan w:val="16"/>
+            <w:gridSpan w:val="19"/>
             <w:tcBorders>
               <w:bottom w:val="single" w:sz="4" w:space="0" w:color="auto"/>
             </w:tcBorders>
           </w:tcPr>
           <w:p>
             <w:pPr>
-              <w:pStyle w:val="Heading4"/>
+              <w:pStyle w:val="4"/>
               <w:spacing w:before="0" w:after="0"/>
               <w:ind w:firstLine="0"/>
               <w:rPr>
@@ -774,7 +779,7 @@
         <w:tc>
           <w:tcPr>
             <w:tcW w:w="9639" w:type="dxa"/>
-            <w:gridSpan w:val="18"/>
+            <w:gridSpan w:val="22"/>
             <w:tcBorders>
               <w:top w:val="single" w:sz="4" w:space="0" w:color="auto"/>
             </w:tcBorders>
@@ -804,7 +809,7 @@
         <w:tc>
           <w:tcPr>
             <w:tcW w:w="9639" w:type="dxa"/>
-            <w:gridSpan w:val="18"/>
+            <w:gridSpan w:val="22"/>
             <w:tcBorders>
               <w:top w:val="single" w:sz="4" w:space="0" w:color="auto"/>
             </w:tcBorders>
@@ -826,7 +831,7 @@
         <w:tc>
           <w:tcPr>
             <w:tcW w:w="4678" w:type="dxa"/>
-            <w:gridSpan w:val="4"/>
+            <w:gridSpan w:val="7"/>
           </w:tcPr>
           <w:p>
             <w:pPr>
@@ -990,7 +995,7 @@
         <w:tc>
           <w:tcPr>
             <w:tcW w:w="992" w:type="dxa"/>
-            <w:gridSpan w:val="2"/>
+            <w:gridSpan w:val="3"/>
             <w:tcBorders>
               <w:bottom w:val="single" w:sz="4" w:space="0" w:color="auto"/>
             </w:tcBorders>
@@ -1019,7 +1024,7 @@
         <w:tc>
           <w:tcPr>
             <w:tcW w:w="4962" w:type="dxa"/>
-            <w:gridSpan w:val="5"/>
+            <w:gridSpan w:val="8"/>
           </w:tcPr>
           <w:p>
             <w:pPr>
@@ -1047,7 +1052,7 @@
         <w:tc>
           <w:tcPr>
             <w:tcW w:w="4677" w:type="dxa"/>
-            <w:gridSpan w:val="13"/>
+            <w:gridSpan w:val="14"/>
             <w:tcBorders>
               <w:bottom w:val="single" w:sz="4" w:space="0" w:color="auto"/>
             </w:tcBorders>
@@ -1089,7 +1094,7 @@
         <w:tc>
           <w:tcPr>
             <w:tcW w:w="3544" w:type="dxa"/>
-            <w:gridSpan w:val="3"/>
+            <w:gridSpan w:val="5"/>
           </w:tcPr>
           <w:p>
             <w:pPr>
@@ -1117,7 +1122,7 @@
         <w:tc>
           <w:tcPr>
             <w:tcW w:w="6095" w:type="dxa"/>
-            <w:gridSpan w:val="15"/>
+            <w:gridSpan w:val="17"/>
             <w:tcBorders>
               <w:bottom w:val="single" w:sz="4" w:space="0" w:color="auto"/>
             </w:tcBorders>
@@ -1200,7 +1205,7 @@
         <w:tc>
           <w:tcPr>
             <w:tcW w:w="9639" w:type="dxa"/>
-            <w:gridSpan w:val="18"/>
+            <w:gridSpan w:val="22"/>
             <w:tcBorders>
               <w:bottom w:val="single" w:sz="4" w:space="0" w:color="auto"/>
             </w:tcBorders>
@@ -1299,7 +1304,7 @@
         <w:tc>
           <w:tcPr>
             <w:tcW w:w="9639" w:type="dxa"/>
-            <w:gridSpan w:val="18"/>
+            <w:gridSpan w:val="22"/>
             <w:tcBorders>
               <w:top w:val="single" w:sz="4" w:space="0" w:color="auto"/>
               <w:bottom w:val="single" w:sz="4" w:space="0" w:color="auto"/>
@@ -1307,7 +1312,7 @@
           </w:tcPr>
           <w:p>
             <w:pPr>
-              <w:pStyle w:val="10"/>
+              <w:pStyle w:val="12"/>
               <w:spacing w:before="0" w:line="240" w:lineRule="auto"/>
               <w:ind w:left="0" w:firstLine="0"/>
             </w:pPr>
@@ -1363,7 +1368,7 @@
         <w:tc>
           <w:tcPr>
             <w:tcW w:w="9639" w:type="dxa"/>
-            <w:gridSpan w:val="18"/>
+            <w:gridSpan w:val="22"/>
             <w:tcBorders>
               <w:top w:val="single" w:sz="4" w:space="0" w:color="auto"/>
               <w:bottom w:val="single" w:sz="4" w:space="0" w:color="auto"/>
@@ -1432,7 +1437,7 @@
         <w:tc>
           <w:tcPr>
             <w:tcW w:w="9639" w:type="dxa"/>
-            <w:gridSpan w:val="18"/>
+            <w:gridSpan w:val="22"/>
             <w:tcBorders>
               <w:top w:val="single" w:sz="4" w:space="0" w:color="auto"/>
             </w:tcBorders>
@@ -1447,7 +1452,7 @@
           </w:p>
           <w:p>
             <w:pPr>
-              <w:pStyle w:val="10"/>
+              <w:pStyle w:val="12"/>
               <w:spacing w:before="0" w:line="240" w:lineRule="auto"/>
               <w:ind w:left="0" w:firstLine="0"/>
             </w:pPr>
@@ -1464,7 +1469,7 @@
         <w:tc>
           <w:tcPr>
             <w:tcW w:w="9639" w:type="dxa"/>
-            <w:gridSpan w:val="18"/>
+            <w:gridSpan w:val="22"/>
             <w:tcBorders>
               <w:bottom w:val="single" w:sz="4" w:space="0" w:color="auto"/>
             </w:tcBorders>
@@ -1492,7 +1497,7 @@
         <w:tc>
           <w:tcPr>
             <w:tcW w:w="9639" w:type="dxa"/>
-            <w:gridSpan w:val="18"/>
+            <w:gridSpan w:val="22"/>
             <w:tcBorders>
               <w:top w:val="single" w:sz="4" w:space="0" w:color="auto"/>
               <w:bottom w:val="single" w:sz="4" w:space="0" w:color="auto"/>
@@ -1541,7 +1546,7 @@
         <w:tc>
           <w:tcPr>
             <w:tcW w:w="9639" w:type="dxa"/>
-            <w:gridSpan w:val="18"/>
+            <w:gridSpan w:val="22"/>
             <w:tcBorders>
               <w:top w:val="single" w:sz="4" w:space="0" w:color="auto"/>
               <w:bottom w:val="single" w:sz="4" w:space="0" w:color="auto"/>
@@ -1576,7 +1581,7 @@
         <w:tc>
           <w:tcPr>
             <w:tcW w:w="9639" w:type="dxa"/>
-            <w:gridSpan w:val="18"/>
+            <w:gridSpan w:val="22"/>
             <w:tcBorders>
               <w:top w:val="single" w:sz="4" w:space="0" w:color="auto"/>
               <w:bottom w:val="single" w:sz="4" w:space="0" w:color="auto"/>
@@ -1603,7 +1608,7 @@
         <w:tc>
           <w:tcPr>
             <w:tcW w:w="9639" w:type="dxa"/>
-            <w:gridSpan w:val="18"/>
+            <w:gridSpan w:val="22"/>
             <w:tcBorders>
               <w:top w:val="single" w:sz="4" w:space="0" w:color="auto"/>
               <w:bottom w:val="single" w:sz="4" w:space="0" w:color="auto"/>
@@ -1649,7 +1654,7 @@
         <w:tc>
           <w:tcPr>
             <w:tcW w:w="9639" w:type="dxa"/>
-            <w:gridSpan w:val="18"/>
+            <w:gridSpan w:val="22"/>
             <w:tcBorders>
               <w:top w:val="single" w:sz="4" w:space="0" w:color="auto"/>
               <w:bottom w:val="single" w:sz="4" w:space="0" w:color="auto"/>
@@ -1683,7 +1688,7 @@
         <w:tc>
           <w:tcPr>
             <w:tcW w:w="9639" w:type="dxa"/>
-            <w:gridSpan w:val="18"/>
+            <w:gridSpan w:val="22"/>
             <w:tcBorders>
               <w:top w:val="single" w:sz="4" w:space="0" w:color="auto"/>
               <w:bottom w:val="single" w:sz="4" w:space="0" w:color="auto"/>
@@ -1709,7 +1714,7 @@
         <w:tc>
           <w:tcPr>
             <w:tcW w:w="9639" w:type="dxa"/>
-            <w:gridSpan w:val="18"/>
+            <w:gridSpan w:val="22"/>
             <w:tcBorders>
               <w:top w:val="single" w:sz="4" w:space="0" w:color="auto"/>
               <w:bottom w:val="single" w:sz="4" w:space="0" w:color="auto"/>
@@ -1744,7 +1749,7 @@
         <w:tc>
           <w:tcPr>
             <w:tcW w:w="9639" w:type="dxa"/>
-            <w:gridSpan w:val="18"/>
+            <w:gridSpan w:val="22"/>
             <w:tcBorders>
               <w:top w:val="single" w:sz="4" w:space="0" w:color="auto"/>
               <w:bottom w:val="single" w:sz="4" w:space="0" w:color="auto"/>
@@ -1773,7 +1778,7 @@
         <w:tc>
           <w:tcPr>
             <w:tcW w:w="9639" w:type="dxa"/>
-            <w:gridSpan w:val="18"/>
+            <w:gridSpan w:val="22"/>
             <w:tcBorders>
               <w:top w:val="single" w:sz="4" w:space="0" w:color="auto"/>
               <w:bottom w:val="single" w:sz="4" w:space="0" w:color="auto"/>
@@ -1802,7 +1807,7 @@
         <w:tc>
           <w:tcPr>
             <w:tcW w:w="9639" w:type="dxa"/>
-            <w:gridSpan w:val="18"/>
+            <w:gridSpan w:val="22"/>
             <w:tcBorders>
               <w:top w:val="single" w:sz="4" w:space="0" w:color="auto"/>
               <w:bottom w:val="single" w:sz="4" w:space="0" w:color="auto"/>
@@ -1851,7 +1856,7 @@
         <w:tc>
           <w:tcPr>
             <w:tcW w:w="9639" w:type="dxa"/>
-            <w:gridSpan w:val="18"/>
+            <w:gridSpan w:val="22"/>
             <w:tcBorders>
               <w:top w:val="single" w:sz="4" w:space="0" w:color="auto"/>
               <w:bottom w:val="single" w:sz="4" w:space="0" w:color="auto"/>
@@ -1900,7 +1905,7 @@
         <w:tc>
           <w:tcPr>
             <w:tcW w:w="9639" w:type="dxa"/>
-            <w:gridSpan w:val="18"/>
+            <w:gridSpan w:val="22"/>
             <w:tcBorders>
               <w:top w:val="single" w:sz="4" w:space="0" w:color="auto"/>
               <w:bottom w:val="single" w:sz="4" w:space="0" w:color="auto"/>
@@ -1956,12 +1961,127 @@
       </w:tr>
       <w:tr>
         <w:trPr>
-          <w:trHeight w:val="172"/>
+          <w:gridAfter w:val="1"/>
+          <w:wAfter w:w="283" w:type="dxa"/>
+          <w:trHeight w:val="269"/>
         </w:trPr>
         <w:tc>
           <w:tcPr>
-            <w:tcW w:w="9639" w:type="dxa"/>
-            <w:gridSpan w:val="18"/>
+            <w:tcW w:w="9356" w:type="dxa"/>
+            <w:gridSpan w:val="21"/>
+          </w:tcPr>
+          <w:p>
+            <w:pPr>
+              <w:ind w:firstLine="0"/>
+            </w:pPr>
+            <w:r>
+              <w:br w:type="page"/>
+            </w:r>
+          </w:p>
+          <w:p>
+            <w:pPr>
+              <w:ind w:firstLine="0"/>
+              <w:rPr>
+                <w:sz w:val="24"/>
+              </w:rPr>
+            </w:pPr>
+            <w:r>
+              <w:rPr>
+                <w:sz w:val="24"/>
+              </w:rPr>
+              <w:t>5. Перечень графического материала (с точным указанием наименования) и обозначения</w:t>
+            </w:r>
+          </w:p>
+        </w:tc>
+      </w:tr>
+      <w:tr>
+        <w:trPr>
+          <w:gridAfter w:val="1"/>
+          <w:wAfter w:w="283" w:type="dxa"/>
+          <w:trHeight w:val="303"/>
+        </w:trPr>
+        <w:tc>
+          <w:tcPr>
+            <w:tcW w:w="3261" w:type="dxa"/>
+            <w:gridSpan w:val="4"/>
+          </w:tcPr>
+          <w:p>
+            <w:pPr>
+              <w:ind w:firstLine="0"/>
+              <w:rPr>
+                <w:sz w:val="24"/>
+              </w:rPr>
+            </w:pPr>
+            <w:r>
+              <w:rPr>
+                <w:sz w:val="24"/>
+              </w:rPr>
+              <w:t>вида и типа материала)</w:t>
+            </w:r>
+          </w:p>
+        </w:tc>
+        <w:tc>
+          <w:tcPr>
+            <w:tcW w:w="6095" w:type="dxa"/>
+            <w:gridSpan w:val="17"/>
+            <w:tcBorders>
+              <w:bottom w:val="single" w:sz="4" w:space="0" w:color="auto"/>
+            </w:tcBorders>
+          </w:tcPr>
+          <w:p>
+            <w:pPr>
+              <w:ind w:firstLine="0"/>
+              <w:rPr>
+                <w:sz w:val="24"/>
+              </w:rPr>
+            </w:pPr>
+          </w:p>
+        </w:tc>
+      </w:tr>
+      <w:tr>
+        <w:trPr>
+          <w:gridAfter w:val="1"/>
+          <w:wAfter w:w="283" w:type="dxa"/>
+        </w:trPr>
+        <w:tc>
+          <w:tcPr>
+            <w:tcW w:w="9356" w:type="dxa"/>
+            <w:gridSpan w:val="21"/>
+            <w:tcBorders>
+              <w:bottom w:val="single" w:sz="4" w:space="0" w:color="auto"/>
+            </w:tcBorders>
+          </w:tcPr>
+          <w:p>
+            <w:pPr>
+              <w:ind w:firstLine="0"/>
+              <w:rPr>
+                <w:sz w:val="24"/>
+              </w:rPr>
+            </w:pPr>
+            <w:r>
+              <w:rPr>
+                <w:sz w:val="24"/>
+              </w:rPr>
+              <w:t>Результаты анализа</w:t>
+            </w:r>
+            <w:r>
+              <w:rPr>
+                <w:sz w:val="24"/>
+              </w:rPr>
+              <w:t>. Плакат - формат А1, лист 1.</w:t>
+            </w:r>
+          </w:p>
+        </w:tc>
+      </w:tr>
+      <w:tr>
+        <w:trPr>
+          <w:gridAfter w:val="1"/>
+          <w:wAfter w:w="283" w:type="dxa"/>
+        </w:trPr>
+        <w:tc>
+          <w:tcPr>
+            <w:tcW w:w="9356" w:type="dxa"/>
+            <w:gridSpan w:val="21"/>
             <w:tcBorders>
               <w:top w:val="single" w:sz="4" w:space="0" w:color="auto"/>
               <w:bottom w:val="single" w:sz="4" w:space="0" w:color="auto"/>
@@ -1974,17 +2094,62 @@
                 <w:sz w:val="24"/>
               </w:rPr>
             </w:pPr>
+            <w:r>
+              <w:rPr>
+                <w:sz w:val="24"/>
+              </w:rPr>
+              <w:t>Р</w:t>
+            </w:r>
+            <w:r>
+              <w:rPr>
+                <w:sz w:val="24"/>
+              </w:rPr>
+              <w:t xml:space="preserve">абота </w:t>
+            </w:r>
+            <w:proofErr w:type="spellStart"/>
+            <w:r>
+              <w:rPr>
+                <w:sz w:val="24"/>
+              </w:rPr>
+              <w:t>контент-аналитического</w:t>
+            </w:r>
+            <w:proofErr w:type="spellEnd"/>
+            <w:r>
+              <w:rPr>
+                <w:sz w:val="24"/>
+              </w:rPr>
+              <w:t xml:space="preserve"> этапа системы</w:t>
+            </w:r>
+            <w:r>
+              <w:rPr>
+                <w:sz w:val="24"/>
+              </w:rPr>
+              <w:t>. Плакат - фо</w:t>
+            </w:r>
+            <w:r>
+              <w:rPr>
+                <w:sz w:val="24"/>
+              </w:rPr>
+              <w:t>р</w:t>
+            </w:r>
+            <w:r>
+              <w:rPr>
+                <w:sz w:val="24"/>
+              </w:rPr>
+              <w:t>мат А1, лист 1.</w:t>
+            </w:r>
           </w:p>
         </w:tc>
       </w:tr>
       <w:tr>
         <w:trPr>
-          <w:trHeight w:val="172"/>
+          <w:gridAfter w:val="1"/>
+          <w:wAfter w:w="283" w:type="dxa"/>
         </w:trPr>
         <w:tc>
           <w:tcPr>
-            <w:tcW w:w="9639" w:type="dxa"/>
-            <w:gridSpan w:val="18"/>
+            <w:tcW w:w="9356" w:type="dxa"/>
+            <w:gridSpan w:val="21"/>
             <w:tcBorders>
               <w:top w:val="single" w:sz="4" w:space="0" w:color="auto"/>
               <w:bottom w:val="single" w:sz="4" w:space="0" w:color="auto"/>
@@ -1997,17 +2162,50 @@
                 <w:sz w:val="24"/>
               </w:rPr>
             </w:pPr>
+            <w:r>
+              <w:rPr>
+                <w:sz w:val="24"/>
+              </w:rPr>
+              <w:t>Результаты проектирования системы</w:t>
+            </w:r>
+            <w:r>
+              <w:rPr>
+                <w:sz w:val="24"/>
+              </w:rPr>
+              <w:t>. Плакат - формат А</w:t>
+            </w:r>
+            <w:proofErr w:type="gramStart"/>
+            <w:r>
+              <w:rPr>
+                <w:sz w:val="24"/>
+              </w:rPr>
+              <w:t>1</w:t>
+            </w:r>
+            <w:proofErr w:type="gramEnd"/>
+            <w:r>
+              <w:rPr>
+                <w:sz w:val="24"/>
+              </w:rPr>
+              <w:t xml:space="preserve">, </w:t>
+            </w:r>
+            <w:r>
+              <w:rPr>
+                <w:sz w:val="24"/>
+              </w:rPr>
+              <w:t>лист 1.</w:t>
+            </w:r>
           </w:p>
         </w:tc>
       </w:tr>
       <w:tr>
         <w:trPr>
-          <w:trHeight w:val="172"/>
+          <w:gridAfter w:val="1"/>
+          <w:wAfter w:w="283" w:type="dxa"/>
         </w:trPr>
         <w:tc>
           <w:tcPr>
-            <w:tcW w:w="9639" w:type="dxa"/>
-            <w:gridSpan w:val="18"/>
+            <w:tcW w:w="9356" w:type="dxa"/>
+            <w:gridSpan w:val="21"/>
             <w:tcBorders>
               <w:top w:val="single" w:sz="4" w:space="0" w:color="auto"/>
               <w:bottom w:val="single" w:sz="4" w:space="0" w:color="auto"/>
@@ -2020,17 +2218,71 @@
                 <w:sz w:val="24"/>
               </w:rPr>
             </w:pPr>
+            <w:r>
+              <w:rPr>
+                <w:sz w:val="24"/>
+              </w:rPr>
+              <w:lastRenderedPageBreak/>
+              <w:t xml:space="preserve">Результаты работы </w:t>
+            </w:r>
+            <w:proofErr w:type="spellStart"/>
+            <w:r>
+              <w:rPr>
+                <w:sz w:val="24"/>
+              </w:rPr>
+              <w:t>контент-анализа</w:t>
+            </w:r>
+            <w:proofErr w:type="spellEnd"/>
+            <w:r>
+              <w:rPr>
+                <w:sz w:val="24"/>
+              </w:rPr>
+              <w:t xml:space="preserve">. </w:t>
+            </w:r>
+            <w:r>
+              <w:rPr>
+                <w:sz w:val="24"/>
+              </w:rPr>
+              <w:t>Плакат</w:t>
+            </w:r>
+            <w:r>
+              <w:rPr>
+                <w:sz w:val="24"/>
+              </w:rPr>
+              <w:t xml:space="preserve"> - </w:t>
+            </w:r>
+            <w:r>
+              <w:rPr>
+                <w:sz w:val="24"/>
+              </w:rPr>
+              <w:t>формат А</w:t>
+            </w:r>
+            <w:proofErr w:type="gramStart"/>
+            <w:r>
+              <w:rPr>
+                <w:sz w:val="24"/>
+              </w:rPr>
+              <w:t>1</w:t>
+            </w:r>
+            <w:proofErr w:type="gramEnd"/>
+            <w:r>
+              <w:rPr>
+                <w:sz w:val="24"/>
+              </w:rPr>
+              <w:t>, лист 1.</w:t>
+            </w:r>
           </w:p>
         </w:tc>
       </w:tr>
       <w:tr>
         <w:trPr>
-          <w:trHeight w:val="172"/>
+          <w:gridAfter w:val="1"/>
+          <w:wAfter w:w="283" w:type="dxa"/>
         </w:trPr>
         <w:tc>
           <w:tcPr>
-            <w:tcW w:w="9639" w:type="dxa"/>
-            <w:gridSpan w:val="18"/>
+            <w:tcW w:w="9356" w:type="dxa"/>
+            <w:gridSpan w:val="21"/>
             <w:tcBorders>
               <w:top w:val="single" w:sz="4" w:space="0" w:color="auto"/>
               <w:bottom w:val="single" w:sz="4" w:space="0" w:color="auto"/>
@@ -2043,17 +2295,68 @@
                 <w:sz w:val="24"/>
               </w:rPr>
             </w:pPr>
+            <w:r>
+              <w:rPr>
+                <w:sz w:val="24"/>
+              </w:rPr>
+              <w:t xml:space="preserve">Схема </w:t>
+            </w:r>
+            <w:r>
+              <w:rPr>
+                <w:sz w:val="24"/>
+              </w:rPr>
+              <w:t>работы системы</w:t>
+            </w:r>
+            <w:r>
+              <w:rPr>
+                <w:sz w:val="24"/>
+              </w:rPr>
+              <w:t>. Схема</w:t>
+            </w:r>
+            <w:r>
+              <w:rPr>
+                <w:sz w:val="24"/>
+              </w:rPr>
+              <w:t xml:space="preserve"> </w:t>
+            </w:r>
+            <w:r>
+              <w:rPr>
+                <w:sz w:val="24"/>
+              </w:rPr>
+              <w:t>- формат А</w:t>
+            </w:r>
+            <w:proofErr w:type="gramStart"/>
+            <w:r>
+              <w:rPr>
+                <w:sz w:val="24"/>
+              </w:rPr>
+              <w:t>1</w:t>
+            </w:r>
+            <w:proofErr w:type="gramEnd"/>
+            <w:r>
+              <w:rPr>
+                <w:sz w:val="24"/>
+              </w:rPr>
+              <w:t xml:space="preserve">, </w:t>
+            </w:r>
+            <w:r>
+              <w:rPr>
+                <w:sz w:val="24"/>
+              </w:rPr>
+              <w:t xml:space="preserve"> лист 1.</w:t>
+            </w:r>
           </w:p>
         </w:tc>
       </w:tr>
       <w:tr>
         <w:trPr>
-          <w:trHeight w:val="172"/>
+          <w:gridAfter w:val="1"/>
+          <w:wAfter w:w="283" w:type="dxa"/>
         </w:trPr>
         <w:tc>
           <w:tcPr>
-            <w:tcW w:w="9639" w:type="dxa"/>
-            <w:gridSpan w:val="18"/>
+            <w:tcW w:w="9356" w:type="dxa"/>
+            <w:gridSpan w:val="21"/>
             <w:tcBorders>
               <w:top w:val="single" w:sz="4" w:space="0" w:color="auto"/>
               <w:bottom w:val="single" w:sz="4" w:space="0" w:color="auto"/>
@@ -2066,82 +2369,70 @@
                 <w:sz w:val="24"/>
               </w:rPr>
             </w:pPr>
-          </w:p>
-        </w:tc>
-      </w:tr>
-    </w:tbl>
-    <w:p>
-      <w:r>
-        <w:br w:type="page"/>
-      </w:r>
-    </w:p>
-    <w:tbl>
-      <w:tblPr>
-        <w:tblW w:w="0" w:type="auto"/>
-        <w:tblInd w:w="108" w:type="dxa"/>
-        <w:tblLayout w:type="fixed"/>
-        <w:tblLook w:val="0000"/>
-      </w:tblPr>
-      <w:tblGrid>
-        <w:gridCol w:w="1985"/>
-        <w:gridCol w:w="1276"/>
-        <w:gridCol w:w="567"/>
-        <w:gridCol w:w="5528"/>
-      </w:tblGrid>
+            <w:r>
+              <w:rPr>
+                <w:sz w:val="24"/>
+              </w:rPr>
+              <w:t xml:space="preserve">Схема алгоритма </w:t>
+            </w:r>
+            <w:proofErr w:type="spellStart"/>
+            <w:r>
+              <w:rPr>
+                <w:sz w:val="24"/>
+              </w:rPr>
+              <w:t>контент-анализа</w:t>
+            </w:r>
+            <w:proofErr w:type="spellEnd"/>
+            <w:r>
+              <w:rPr>
+                <w:sz w:val="24"/>
+              </w:rPr>
+              <w:t xml:space="preserve">. </w:t>
+            </w:r>
+            <w:r>
+              <w:rPr>
+                <w:sz w:val="24"/>
+              </w:rPr>
+              <w:t>Схема</w:t>
+            </w:r>
+            <w:r>
+              <w:rPr>
+                <w:sz w:val="24"/>
+              </w:rPr>
+              <w:t xml:space="preserve"> </w:t>
+            </w:r>
+            <w:r>
+              <w:rPr>
+                <w:sz w:val="24"/>
+              </w:rPr>
+              <w:t>- формат А</w:t>
+            </w:r>
+            <w:proofErr w:type="gramStart"/>
+            <w:r>
+              <w:rPr>
+                <w:sz w:val="24"/>
+              </w:rPr>
+              <w:t>1</w:t>
+            </w:r>
+            <w:proofErr w:type="gramEnd"/>
+            <w:r>
+              <w:rPr>
+                <w:sz w:val="24"/>
+              </w:rPr>
+              <w:t>,  лист 1.</w:t>
+            </w:r>
+          </w:p>
+        </w:tc>
+      </w:tr>
       <w:tr>
         <w:trPr>
-          <w:trHeight w:val="269"/>
+          <w:gridAfter w:val="1"/>
+          <w:wAfter w:w="283" w:type="dxa"/>
         </w:trPr>
         <w:tc>
           <w:tcPr>
             <w:tcW w:w="9356" w:type="dxa"/>
-            <w:gridSpan w:val="4"/>
-          </w:tcPr>
-          <w:p>
-            <w:pPr>
-              <w:ind w:firstLine="0"/>
-              <w:rPr>
-                <w:sz w:val="24"/>
-              </w:rPr>
-            </w:pPr>
-            <w:r>
-              <w:rPr>
-                <w:sz w:val="24"/>
-              </w:rPr>
-              <w:lastRenderedPageBreak/>
-              <w:t>5. Перечень графического материала (с точным указанием наименования) и обозначения</w:t>
-            </w:r>
-          </w:p>
-        </w:tc>
-      </w:tr>
-      <w:tr>
-        <w:trPr>
-          <w:trHeight w:val="303"/>
-        </w:trPr>
-        <w:tc>
-          <w:tcPr>
-            <w:tcW w:w="3261" w:type="dxa"/>
-            <w:gridSpan w:val="2"/>
-          </w:tcPr>
-          <w:p>
-            <w:pPr>
-              <w:ind w:firstLine="0"/>
-              <w:rPr>
-                <w:sz w:val="24"/>
-              </w:rPr>
-            </w:pPr>
-            <w:r>
-              <w:rPr>
-                <w:sz w:val="24"/>
-              </w:rPr>
-              <w:t>вида и типа материала)</w:t>
-            </w:r>
-          </w:p>
-        </w:tc>
-        <w:tc>
-          <w:tcPr>
-            <w:tcW w:w="6095" w:type="dxa"/>
-            <w:gridSpan w:val="2"/>
+            <w:gridSpan w:val="21"/>
             <w:tcBorders>
               <w:bottom w:val="single" w:sz="4" w:space="0" w:color="auto"/>
             </w:tcBorders>
@@ -2154,12 +2445,163 @@
               </w:rPr>
             </w:pPr>
           </w:p>
-        </w:tc>
-      </w:tr>
-      <w:tr>
+          <w:p>
+            <w:pPr>
+              <w:ind w:firstLine="0"/>
+              <w:rPr>
+                <w:sz w:val="24"/>
+              </w:rPr>
+            </w:pPr>
+            <w:r>
+              <w:rPr>
+                <w:sz w:val="24"/>
+              </w:rPr>
+              <w:t>6. Содержание задания по технико–экономическому обоснованию</w:t>
+            </w:r>
+          </w:p>
+        </w:tc>
+      </w:tr>
+      <w:tr>
+        <w:trPr>
+          <w:gridAfter w:val="1"/>
+          <w:wAfter w:w="283" w:type="dxa"/>
+        </w:trPr>
         <w:tc>
           <w:tcPr>
             <w:tcW w:w="9356" w:type="dxa"/>
+            <w:gridSpan w:val="21"/>
+            <w:tcBorders>
+              <w:top w:val="single" w:sz="4" w:space="0" w:color="auto"/>
+              <w:bottom w:val="single" w:sz="4" w:space="0" w:color="auto"/>
+            </w:tcBorders>
+          </w:tcPr>
+          <w:p>
+            <w:pPr>
+              <w:ind w:firstLine="0"/>
+              <w:rPr>
+                <w:sz w:val="24"/>
+              </w:rPr>
+            </w:pPr>
+            <w:r>
+              <w:rPr>
+                <w:sz w:val="24"/>
+              </w:rPr>
+              <w:t xml:space="preserve">Технико-экономическое обоснование разработки и </w:t>
+            </w:r>
+            <w:r>
+              <w:rPr>
+                <w:sz w:val="24"/>
+              </w:rPr>
+              <w:t>использования</w:t>
+            </w:r>
+            <w:r>
+              <w:rPr>
+                <w:sz w:val="24"/>
+              </w:rPr>
+              <w:t xml:space="preserve"> </w:t>
+            </w:r>
+            <w:r>
+              <w:rPr>
+                <w:sz w:val="24"/>
+              </w:rPr>
+              <w:t>системы обработки</w:t>
+            </w:r>
+          </w:p>
+        </w:tc>
+      </w:tr>
+      <w:tr>
+        <w:trPr>
+          <w:gridAfter w:val="1"/>
+          <w:wAfter w:w="283" w:type="dxa"/>
+          <w:trHeight w:val="304"/>
+        </w:trPr>
+        <w:tc>
+          <w:tcPr>
+            <w:tcW w:w="9356" w:type="dxa"/>
+            <w:gridSpan w:val="21"/>
+            <w:tcBorders>
+              <w:top w:val="single" w:sz="4" w:space="0" w:color="auto"/>
+              <w:bottom w:val="single" w:sz="4" w:space="0" w:color="auto"/>
+            </w:tcBorders>
+          </w:tcPr>
+          <w:p>
+            <w:pPr>
+              <w:ind w:firstLine="0"/>
+              <w:rPr>
+                <w:sz w:val="24"/>
+              </w:rPr>
+            </w:pPr>
+            <w:r>
+              <w:rPr>
+                <w:sz w:val="24"/>
+              </w:rPr>
+              <w:t>тек</w:t>
+            </w:r>
+            <w:r>
+              <w:rPr>
+                <w:sz w:val="24"/>
+              </w:rPr>
+              <w:t xml:space="preserve">стов </w:t>
+            </w:r>
+            <w:proofErr w:type="spellStart"/>
+            <w:r>
+              <w:rPr>
+                <w:sz w:val="24"/>
+              </w:rPr>
+              <w:t>нарративных</w:t>
+            </w:r>
+            <w:proofErr w:type="spellEnd"/>
+            <w:r>
+              <w:rPr>
+                <w:sz w:val="24"/>
+              </w:rPr>
+              <w:t xml:space="preserve"> источников</w:t>
+            </w:r>
+            <w:r>
+              <w:rPr>
+                <w:sz w:val="24"/>
+              </w:rPr>
+              <w:t xml:space="preserve"> </w:t>
+            </w:r>
+          </w:p>
+        </w:tc>
+      </w:tr>
+      <w:tr>
+        <w:trPr>
+          <w:gridAfter w:val="1"/>
+          <w:wAfter w:w="283" w:type="dxa"/>
+          <w:trHeight w:val="265"/>
+        </w:trPr>
+        <w:tc>
+          <w:tcPr>
+            <w:tcW w:w="1985" w:type="dxa"/>
+            <w:gridSpan w:val="2"/>
+          </w:tcPr>
+          <w:p>
+            <w:pPr>
+              <w:rPr>
+                <w:sz w:val="24"/>
+              </w:rPr>
+            </w:pPr>
+          </w:p>
+          <w:p>
+            <w:pPr>
+              <w:ind w:firstLine="0"/>
+              <w:rPr>
+                <w:sz w:val="24"/>
+              </w:rPr>
+            </w:pPr>
+            <w:r>
+              <w:rPr>
+                <w:sz w:val="24"/>
+              </w:rPr>
+              <w:t>Задание выдал:</w:t>
+            </w:r>
+          </w:p>
+        </w:tc>
+        <w:tc>
+          <w:tcPr>
+            <w:tcW w:w="1843" w:type="dxa"/>
             <w:gridSpan w:val="4"/>
             <w:tcBorders>
               <w:bottom w:val="single" w:sz="4" w:space="0" w:color="auto"/>
@@ -2172,26 +2614,140 @@
                 <w:sz w:val="24"/>
               </w:rPr>
             </w:pPr>
-            <w:r>
-              <w:rPr>
-                <w:sz w:val="24"/>
-              </w:rPr>
-              <w:t>Цели и задачи проекта</w:t>
-            </w:r>
-            <w:r>
-              <w:rPr>
-                <w:sz w:val="24"/>
-              </w:rPr>
-              <w:t>. Плакат - формат А1, лист 1.</w:t>
-            </w:r>
-          </w:p>
-        </w:tc>
-      </w:tr>
-      <w:tr>
+          </w:p>
+          <w:p>
+            <w:pPr>
+              <w:ind w:firstLine="0"/>
+              <w:rPr>
+                <w:sz w:val="24"/>
+              </w:rPr>
+            </w:pPr>
+          </w:p>
+        </w:tc>
+        <w:tc>
+          <w:tcPr>
+            <w:tcW w:w="5528" w:type="dxa"/>
+            <w:gridSpan w:val="15"/>
+          </w:tcPr>
+          <w:p>
+            <w:pPr>
+              <w:ind w:firstLine="0"/>
+              <w:rPr>
+                <w:sz w:val="24"/>
+              </w:rPr>
+            </w:pPr>
+          </w:p>
+          <w:p>
+            <w:pPr>
+              <w:ind w:firstLine="0"/>
+              <w:rPr>
+                <w:sz w:val="24"/>
+              </w:rPr>
+            </w:pPr>
+            <w:r>
+              <w:rPr>
+                <w:sz w:val="24"/>
+              </w:rPr>
+              <w:t xml:space="preserve">/  </w:t>
+            </w:r>
+            <w:r>
+              <w:rPr>
+                <w:sz w:val="24"/>
+              </w:rPr>
+              <w:t>С.</w:t>
+            </w:r>
+            <w:r>
+              <w:rPr>
+                <w:sz w:val="24"/>
+              </w:rPr>
+              <w:t xml:space="preserve"> </w:t>
+            </w:r>
+            <w:r>
+              <w:rPr>
+                <w:sz w:val="24"/>
+              </w:rPr>
+              <w:t>С.</w:t>
+            </w:r>
+            <w:r>
+              <w:rPr>
+                <w:sz w:val="24"/>
+              </w:rPr>
+              <w:t xml:space="preserve"> </w:t>
+            </w:r>
+            <w:r>
+              <w:rPr>
+                <w:sz w:val="24"/>
+              </w:rPr>
+              <w:t>Карпицкая</w:t>
+            </w:r>
+            <w:r>
+              <w:rPr>
+                <w:sz w:val="24"/>
+              </w:rPr>
+              <w:t xml:space="preserve">  /</w:t>
+            </w:r>
+          </w:p>
+        </w:tc>
+      </w:tr>
+      <w:tr>
+        <w:trPr>
+          <w:gridAfter w:val="1"/>
+          <w:wAfter w:w="283" w:type="dxa"/>
+        </w:trPr>
         <w:tc>
           <w:tcPr>
             <w:tcW w:w="9356" w:type="dxa"/>
-            <w:gridSpan w:val="4"/>
+            <w:gridSpan w:val="21"/>
+          </w:tcPr>
+          <w:p>
+            <w:pPr>
+              <w:rPr>
+                <w:sz w:val="24"/>
+              </w:rPr>
+            </w:pPr>
+          </w:p>
+        </w:tc>
+      </w:tr>
+      <w:tr>
+        <w:trPr>
+          <w:gridAfter w:val="1"/>
+          <w:wAfter w:w="283" w:type="dxa"/>
+        </w:trPr>
+        <w:tc>
+          <w:tcPr>
+            <w:tcW w:w="9356" w:type="dxa"/>
+            <w:gridSpan w:val="21"/>
+            <w:tcBorders>
+              <w:bottom w:val="single" w:sz="4" w:space="0" w:color="auto"/>
+            </w:tcBorders>
+          </w:tcPr>
+          <w:p>
+            <w:pPr>
+              <w:ind w:firstLine="0"/>
+              <w:rPr>
+                <w:sz w:val="24"/>
+                <w:szCs w:val="24"/>
+              </w:rPr>
+            </w:pPr>
+            <w:r>
+              <w:rPr>
+                <w:sz w:val="24"/>
+                <w:szCs w:val="24"/>
+              </w:rPr>
+              <w:t>7. Содержание задания по экологической безопасности</w:t>
+            </w:r>
+          </w:p>
+        </w:tc>
+      </w:tr>
+      <w:tr>
+        <w:trPr>
+          <w:gridAfter w:val="1"/>
+          <w:wAfter w:w="283" w:type="dxa"/>
+        </w:trPr>
+        <w:tc>
+          <w:tcPr>
+            <w:tcW w:w="9356" w:type="dxa"/>
+            <w:gridSpan w:val="21"/>
             <w:tcBorders>
               <w:top w:val="single" w:sz="4" w:space="0" w:color="auto"/>
               <w:bottom w:val="single" w:sz="4" w:space="0" w:color="auto"/>
@@ -2202,28 +2758,51 @@
               <w:ind w:firstLine="0"/>
               <w:rPr>
                 <w:sz w:val="24"/>
-              </w:rPr>
-            </w:pPr>
-            <w:r>
-              <w:rPr>
-                <w:sz w:val="24"/>
-              </w:rPr>
-              <w:t>Результаты аналитических исследований</w:t>
-            </w:r>
-            <w:r>
-              <w:rPr>
-                <w:sz w:val="24"/>
-              </w:rPr>
-              <w:t>. Плакат - формат А1, лист 1.</w:t>
-            </w:r>
-          </w:p>
-        </w:tc>
-      </w:tr>
-      <w:tr>
+                <w:szCs w:val="24"/>
+              </w:rPr>
+            </w:pPr>
+            <w:r>
+              <w:rPr>
+                <w:sz w:val="24"/>
+                <w:szCs w:val="24"/>
+              </w:rPr>
+              <w:t xml:space="preserve">Охрана труда. </w:t>
+            </w:r>
+            <w:r>
+              <w:rPr>
+                <w:sz w:val="24"/>
+                <w:szCs w:val="24"/>
+              </w:rPr>
+              <w:t xml:space="preserve">Обеспечение комфортных </w:t>
+            </w:r>
+            <w:proofErr w:type="gramStart"/>
+            <w:r>
+              <w:rPr>
+                <w:sz w:val="24"/>
+                <w:szCs w:val="24"/>
+              </w:rPr>
+              <w:t>условий труда сотрудников отдела разработок</w:t>
+            </w:r>
+            <w:proofErr w:type="gramEnd"/>
+            <w:r>
+              <w:rPr>
+                <w:sz w:val="24"/>
+                <w:szCs w:val="24"/>
+              </w:rPr>
+              <w:t xml:space="preserve"> </w:t>
+            </w:r>
+          </w:p>
+        </w:tc>
+      </w:tr>
+      <w:tr>
+        <w:trPr>
+          <w:gridAfter w:val="1"/>
+          <w:wAfter w:w="283" w:type="dxa"/>
+        </w:trPr>
         <w:tc>
           <w:tcPr>
             <w:tcW w:w="9356" w:type="dxa"/>
-            <w:gridSpan w:val="4"/>
+            <w:gridSpan w:val="21"/>
             <w:tcBorders>
               <w:top w:val="single" w:sz="4" w:space="0" w:color="auto"/>
               <w:bottom w:val="single" w:sz="4" w:space="0" w:color="auto"/>
@@ -2234,303 +2813,55 @@
               <w:ind w:firstLine="0"/>
               <w:rPr>
                 <w:sz w:val="24"/>
-              </w:rPr>
-            </w:pPr>
-            <w:r>
-              <w:rPr>
-                <w:sz w:val="24"/>
-              </w:rPr>
-              <w:t>Диаграммы вариантов использования и компонент</w:t>
-            </w:r>
-            <w:r>
-              <w:rPr>
-                <w:sz w:val="24"/>
-              </w:rPr>
-              <w:t>. Плакат - формат А</w:t>
-            </w:r>
-            <w:proofErr w:type="gramStart"/>
-            <w:r>
-              <w:rPr>
-                <w:sz w:val="24"/>
-              </w:rPr>
-              <w:t>1</w:t>
-            </w:r>
-            <w:proofErr w:type="gramEnd"/>
-            <w:r>
-              <w:rPr>
-                <w:sz w:val="24"/>
-              </w:rPr>
-              <w:t xml:space="preserve">, </w:t>
-            </w:r>
-            <w:r>
-              <w:rPr>
-                <w:sz w:val="24"/>
-              </w:rPr>
-              <w:t>лист 1.</w:t>
-            </w:r>
-          </w:p>
-        </w:tc>
-      </w:tr>
-      <w:tr>
-        <w:tc>
-          <w:tcPr>
-            <w:tcW w:w="9356" w:type="dxa"/>
-            <w:gridSpan w:val="4"/>
-            <w:tcBorders>
-              <w:top w:val="single" w:sz="4" w:space="0" w:color="auto"/>
-              <w:bottom w:val="single" w:sz="4" w:space="0" w:color="auto"/>
-            </w:tcBorders>
-          </w:tcPr>
-          <w:p>
-            <w:pPr>
-              <w:ind w:firstLine="0"/>
-              <w:rPr>
-                <w:sz w:val="24"/>
-              </w:rPr>
-            </w:pPr>
-            <w:r>
-              <w:rPr>
-                <w:sz w:val="24"/>
-              </w:rPr>
-              <w:t>Элементы</w:t>
-            </w:r>
-            <w:r>
-              <w:rPr>
-                <w:sz w:val="24"/>
-              </w:rPr>
-              <w:t xml:space="preserve"> </w:t>
-            </w:r>
-            <w:r>
-              <w:rPr>
-                <w:sz w:val="24"/>
-              </w:rPr>
-              <w:t>графического</w:t>
-            </w:r>
-            <w:r>
-              <w:rPr>
-                <w:sz w:val="24"/>
-              </w:rPr>
-              <w:t xml:space="preserve"> </w:t>
-            </w:r>
-            <w:r>
-              <w:rPr>
-                <w:sz w:val="24"/>
-              </w:rPr>
-              <w:t>интерфейса</w:t>
-            </w:r>
-            <w:r>
-              <w:rPr>
-                <w:sz w:val="24"/>
-              </w:rPr>
-              <w:t xml:space="preserve">: </w:t>
-            </w:r>
-            <w:r>
-              <w:rPr>
-                <w:sz w:val="24"/>
-              </w:rPr>
-              <w:t xml:space="preserve">Проведение </w:t>
-            </w:r>
-            <w:proofErr w:type="spellStart"/>
-            <w:r>
-              <w:rPr>
-                <w:sz w:val="24"/>
-              </w:rPr>
-              <w:t>контент-анализа</w:t>
-            </w:r>
-            <w:proofErr w:type="spellEnd"/>
-            <w:r>
-              <w:rPr>
-                <w:sz w:val="24"/>
-              </w:rPr>
-              <w:t xml:space="preserve">. </w:t>
-            </w:r>
-            <w:r>
-              <w:rPr>
-                <w:sz w:val="24"/>
-              </w:rPr>
-              <w:t>Плакат</w:t>
-            </w:r>
-            <w:r>
-              <w:rPr>
-                <w:sz w:val="24"/>
-              </w:rPr>
-              <w:t xml:space="preserve"> - формат А1, </w:t>
-            </w:r>
-          </w:p>
-        </w:tc>
-      </w:tr>
-      <w:tr>
-        <w:tc>
-          <w:tcPr>
-            <w:tcW w:w="9356" w:type="dxa"/>
-            <w:gridSpan w:val="4"/>
-            <w:tcBorders>
-              <w:top w:val="single" w:sz="4" w:space="0" w:color="auto"/>
-              <w:bottom w:val="single" w:sz="4" w:space="0" w:color="auto"/>
-            </w:tcBorders>
-          </w:tcPr>
-          <w:p>
-            <w:pPr>
-              <w:ind w:firstLine="0"/>
-              <w:rPr>
-                <w:sz w:val="24"/>
-              </w:rPr>
-            </w:pPr>
-            <w:r>
-              <w:rPr>
-                <w:sz w:val="24"/>
-              </w:rPr>
-              <w:t>лист 1.</w:t>
-            </w:r>
-          </w:p>
-        </w:tc>
-      </w:tr>
-      <w:tr>
-        <w:tc>
-          <w:tcPr>
-            <w:tcW w:w="9356" w:type="dxa"/>
-            <w:gridSpan w:val="4"/>
-            <w:tcBorders>
-              <w:top w:val="single" w:sz="4" w:space="0" w:color="auto"/>
-              <w:bottom w:val="single" w:sz="4" w:space="0" w:color="auto"/>
-            </w:tcBorders>
-          </w:tcPr>
-          <w:p>
-            <w:pPr>
-              <w:ind w:firstLine="0"/>
-              <w:rPr>
-                <w:sz w:val="24"/>
-              </w:rPr>
-            </w:pPr>
-            <w:r>
-              <w:rPr>
-                <w:sz w:val="24"/>
-              </w:rPr>
-              <w:t xml:space="preserve">Схема </w:t>
-            </w:r>
-            <w:r>
-              <w:rPr>
-                <w:sz w:val="24"/>
-              </w:rPr>
-              <w:t>работы системы</w:t>
-            </w:r>
-            <w:r>
-              <w:rPr>
-                <w:sz w:val="24"/>
-              </w:rPr>
-              <w:t>. Схема</w:t>
-            </w:r>
-            <w:r>
-              <w:rPr>
-                <w:sz w:val="24"/>
-              </w:rPr>
-              <w:t xml:space="preserve"> </w:t>
-            </w:r>
-            <w:r>
-              <w:rPr>
-                <w:sz w:val="24"/>
-              </w:rPr>
-              <w:t>- формат А</w:t>
-            </w:r>
-            <w:proofErr w:type="gramStart"/>
-            <w:r>
-              <w:rPr>
-                <w:sz w:val="24"/>
-              </w:rPr>
-              <w:t>1</w:t>
-            </w:r>
-            <w:proofErr w:type="gramEnd"/>
-            <w:r>
-              <w:rPr>
-                <w:sz w:val="24"/>
-              </w:rPr>
-              <w:t xml:space="preserve">, </w:t>
-            </w:r>
-            <w:r>
-              <w:rPr>
-                <w:sz w:val="24"/>
-              </w:rPr>
-              <w:t xml:space="preserve"> лист 1.</w:t>
-            </w:r>
-          </w:p>
-        </w:tc>
-      </w:tr>
-      <w:tr>
-        <w:tc>
-          <w:tcPr>
-            <w:tcW w:w="9356" w:type="dxa"/>
-            <w:gridSpan w:val="4"/>
-            <w:tcBorders>
-              <w:top w:val="single" w:sz="4" w:space="0" w:color="auto"/>
-              <w:bottom w:val="single" w:sz="4" w:space="0" w:color="auto"/>
-            </w:tcBorders>
-          </w:tcPr>
-          <w:p>
-            <w:pPr>
-              <w:ind w:firstLine="0"/>
-              <w:rPr>
-                <w:sz w:val="24"/>
-              </w:rPr>
-            </w:pPr>
-            <w:r>
-              <w:rPr>
-                <w:sz w:val="24"/>
-              </w:rPr>
-              <w:t xml:space="preserve">Схема алгоритма </w:t>
-            </w:r>
-            <w:proofErr w:type="spellStart"/>
-            <w:r>
-              <w:rPr>
-                <w:sz w:val="24"/>
-              </w:rPr>
-              <w:t>контент-анализа</w:t>
-            </w:r>
-            <w:proofErr w:type="spellEnd"/>
-            <w:r>
-              <w:rPr>
-                <w:sz w:val="24"/>
-              </w:rPr>
-              <w:t xml:space="preserve">. </w:t>
-            </w:r>
-            <w:r>
-              <w:rPr>
-                <w:sz w:val="24"/>
-              </w:rPr>
-              <w:t>Схема</w:t>
-            </w:r>
-            <w:r>
-              <w:rPr>
-                <w:sz w:val="24"/>
-              </w:rPr>
-              <w:t xml:space="preserve"> </w:t>
-            </w:r>
-            <w:r>
-              <w:rPr>
-                <w:sz w:val="24"/>
-              </w:rPr>
-              <w:t>- формат А</w:t>
-            </w:r>
-            <w:proofErr w:type="gramStart"/>
-            <w:r>
-              <w:rPr>
-                <w:sz w:val="24"/>
-              </w:rPr>
-              <w:t>1</w:t>
-            </w:r>
-            <w:proofErr w:type="gramEnd"/>
-            <w:r>
-              <w:rPr>
-                <w:sz w:val="24"/>
-              </w:rPr>
-              <w:t>,  лист 1.</w:t>
-            </w:r>
-          </w:p>
-        </w:tc>
-      </w:tr>
-      <w:tr>
-        <w:tc>
-          <w:tcPr>
-            <w:tcW w:w="9356" w:type="dxa"/>
+                <w:szCs w:val="24"/>
+              </w:rPr>
+            </w:pPr>
+            <w:r>
+              <w:rPr>
+                <w:sz w:val="24"/>
+                <w:szCs w:val="24"/>
+              </w:rPr>
+              <w:t>предприятия «САМСОЛЮШНС»</w:t>
+            </w:r>
+          </w:p>
+        </w:tc>
+      </w:tr>
+      <w:tr>
+        <w:trPr>
+          <w:gridAfter w:val="1"/>
+          <w:wAfter w:w="283" w:type="dxa"/>
+        </w:trPr>
+        <w:tc>
+          <w:tcPr>
+            <w:tcW w:w="1985" w:type="dxa"/>
+            <w:gridSpan w:val="2"/>
+          </w:tcPr>
+          <w:p>
+            <w:pPr>
+              <w:ind w:firstLine="0"/>
+              <w:rPr>
+                <w:sz w:val="24"/>
+              </w:rPr>
+            </w:pPr>
+          </w:p>
+          <w:p>
+            <w:pPr>
+              <w:ind w:firstLine="0"/>
+              <w:rPr>
+                <w:sz w:val="24"/>
+              </w:rPr>
+            </w:pPr>
+            <w:r>
+              <w:rPr>
+                <w:sz w:val="24"/>
+              </w:rPr>
+              <w:t>Задание выдал:</w:t>
+            </w:r>
+          </w:p>
+        </w:tc>
+        <w:tc>
+          <w:tcPr>
+            <w:tcW w:w="1843" w:type="dxa"/>
             <w:gridSpan w:val="4"/>
             <w:tcBorders>
               <w:bottom w:val="single" w:sz="4" w:space="0" w:color="auto"/>
@@ -2551,410 +2882,12 @@
                 <w:sz w:val="24"/>
               </w:rPr>
             </w:pPr>
-            <w:r>
-              <w:rPr>
-                <w:sz w:val="24"/>
-              </w:rPr>
-              <w:t>6. Содержание задания по технико–экономическому обоснованию</w:t>
-            </w:r>
-          </w:p>
-        </w:tc>
-      </w:tr>
-      <w:tr>
-        <w:tc>
-          <w:tcPr>
-            <w:tcW w:w="9356" w:type="dxa"/>
-            <w:gridSpan w:val="4"/>
-            <w:tcBorders>
-              <w:top w:val="single" w:sz="4" w:space="0" w:color="auto"/>
-              <w:bottom w:val="single" w:sz="4" w:space="0" w:color="auto"/>
-            </w:tcBorders>
-          </w:tcPr>
-          <w:p>
-            <w:pPr>
-              <w:ind w:firstLine="0"/>
-              <w:rPr>
-                <w:sz w:val="24"/>
-              </w:rPr>
-            </w:pPr>
-            <w:r>
-              <w:rPr>
-                <w:sz w:val="24"/>
-              </w:rPr>
-              <w:t xml:space="preserve">Технико-экономическое обоснование разработки и </w:t>
-            </w:r>
-            <w:r>
-              <w:rPr>
-                <w:sz w:val="24"/>
-              </w:rPr>
-              <w:t>использования</w:t>
-            </w:r>
-            <w:r>
-              <w:rPr>
-                <w:sz w:val="24"/>
-              </w:rPr>
-              <w:t xml:space="preserve"> </w:t>
-            </w:r>
-            <w:r>
-              <w:rPr>
-                <w:sz w:val="24"/>
-              </w:rPr>
-              <w:t>системы обработки</w:t>
-            </w:r>
-          </w:p>
-        </w:tc>
-      </w:tr>
-      <w:tr>
-        <w:trPr>
-          <w:trHeight w:val="304"/>
-        </w:trPr>
-        <w:tc>
-          <w:tcPr>
-            <w:tcW w:w="9356" w:type="dxa"/>
-            <w:gridSpan w:val="4"/>
-            <w:tcBorders>
-              <w:top w:val="single" w:sz="4" w:space="0" w:color="auto"/>
-              <w:bottom w:val="single" w:sz="4" w:space="0" w:color="auto"/>
-            </w:tcBorders>
-          </w:tcPr>
-          <w:p>
-            <w:pPr>
-              <w:ind w:firstLine="0"/>
-              <w:rPr>
-                <w:sz w:val="24"/>
-              </w:rPr>
-            </w:pPr>
-            <w:r>
-              <w:rPr>
-                <w:sz w:val="24"/>
-              </w:rPr>
-              <w:t>тек</w:t>
-            </w:r>
-            <w:r>
-              <w:rPr>
-                <w:sz w:val="24"/>
-              </w:rPr>
-              <w:t xml:space="preserve">стов </w:t>
-            </w:r>
-            <w:proofErr w:type="spellStart"/>
-            <w:r>
-              <w:rPr>
-                <w:sz w:val="24"/>
-              </w:rPr>
-              <w:t>нарративных</w:t>
-            </w:r>
-            <w:proofErr w:type="spellEnd"/>
-            <w:r>
-              <w:rPr>
-                <w:sz w:val="24"/>
-              </w:rPr>
-              <w:t xml:space="preserve"> источников</w:t>
-            </w:r>
-            <w:r>
-              <w:rPr>
-                <w:sz w:val="24"/>
-              </w:rPr>
-              <w:t xml:space="preserve"> </w:t>
-            </w:r>
-          </w:p>
-        </w:tc>
-      </w:tr>
-      <w:tr>
-        <w:trPr>
-          <w:trHeight w:val="265"/>
-        </w:trPr>
-        <w:tc>
-          <w:tcPr>
-            <w:tcW w:w="1985" w:type="dxa"/>
-          </w:tcPr>
-          <w:p>
-            <w:pPr>
-              <w:rPr>
-                <w:sz w:val="24"/>
-              </w:rPr>
-            </w:pPr>
-          </w:p>
-          <w:p>
-            <w:pPr>
-              <w:ind w:firstLine="0"/>
-              <w:rPr>
-                <w:sz w:val="24"/>
-              </w:rPr>
-            </w:pPr>
-            <w:r>
-              <w:rPr>
-                <w:sz w:val="24"/>
-              </w:rPr>
-              <w:t>Задание выдал:</w:t>
-            </w:r>
-          </w:p>
-        </w:tc>
-        <w:tc>
-          <w:tcPr>
-            <w:tcW w:w="1843" w:type="dxa"/>
-            <w:gridSpan w:val="2"/>
-            <w:tcBorders>
-              <w:bottom w:val="single" w:sz="4" w:space="0" w:color="auto"/>
-            </w:tcBorders>
-          </w:tcPr>
-          <w:p>
-            <w:pPr>
-              <w:ind w:firstLine="0"/>
-              <w:rPr>
-                <w:sz w:val="24"/>
-              </w:rPr>
-            </w:pPr>
-          </w:p>
-          <w:p>
-            <w:pPr>
-              <w:ind w:firstLine="0"/>
-              <w:rPr>
-                <w:sz w:val="24"/>
-              </w:rPr>
-            </w:pPr>
           </w:p>
         </w:tc>
         <w:tc>
           <w:tcPr>
             <w:tcW w:w="5528" w:type="dxa"/>
-          </w:tcPr>
-          <w:p>
-            <w:pPr>
-              <w:ind w:firstLine="0"/>
-              <w:rPr>
-                <w:sz w:val="24"/>
-              </w:rPr>
-            </w:pPr>
-          </w:p>
-          <w:p>
-            <w:pPr>
-              <w:ind w:firstLine="0"/>
-              <w:rPr>
-                <w:sz w:val="24"/>
-              </w:rPr>
-            </w:pPr>
-            <w:r>
-              <w:rPr>
-                <w:sz w:val="24"/>
-              </w:rPr>
-              <w:t xml:space="preserve">/  </w:t>
-            </w:r>
-            <w:r>
-              <w:rPr>
-                <w:sz w:val="24"/>
-              </w:rPr>
-              <w:t>С.</w:t>
-            </w:r>
-            <w:r>
-              <w:rPr>
-                <w:sz w:val="24"/>
-              </w:rPr>
-              <w:t xml:space="preserve"> </w:t>
-            </w:r>
-            <w:r>
-              <w:rPr>
-                <w:sz w:val="24"/>
-              </w:rPr>
-              <w:t>С.</w:t>
-            </w:r>
-            <w:r>
-              <w:rPr>
-                <w:sz w:val="24"/>
-              </w:rPr>
-              <w:t xml:space="preserve"> </w:t>
-            </w:r>
-            <w:r>
-              <w:rPr>
-                <w:sz w:val="24"/>
-              </w:rPr>
-              <w:t>Карпицкая</w:t>
-            </w:r>
-            <w:r>
-              <w:rPr>
-                <w:sz w:val="24"/>
-              </w:rPr>
-              <w:t xml:space="preserve">  /</w:t>
-            </w:r>
-          </w:p>
-        </w:tc>
-      </w:tr>
-      <w:tr>
-        <w:tc>
-          <w:tcPr>
-            <w:tcW w:w="9356" w:type="dxa"/>
-            <w:gridSpan w:val="4"/>
-          </w:tcPr>
-          <w:p>
-            <w:pPr>
-              <w:rPr>
-                <w:sz w:val="24"/>
-              </w:rPr>
-            </w:pPr>
-          </w:p>
-        </w:tc>
-      </w:tr>
-      <w:tr>
-        <w:tc>
-          <w:tcPr>
-            <w:tcW w:w="9356" w:type="dxa"/>
-            <w:gridSpan w:val="4"/>
-            <w:tcBorders>
-              <w:bottom w:val="single" w:sz="4" w:space="0" w:color="auto"/>
-            </w:tcBorders>
-          </w:tcPr>
-          <w:p>
-            <w:pPr>
-              <w:ind w:firstLine="0"/>
-              <w:rPr>
-                <w:sz w:val="24"/>
-                <w:szCs w:val="24"/>
-              </w:rPr>
-            </w:pPr>
-            <w:r>
-              <w:rPr>
-                <w:sz w:val="24"/>
-                <w:szCs w:val="24"/>
-              </w:rPr>
-              <w:t>7. Содержание задания по экологической безопасности</w:t>
-            </w:r>
-          </w:p>
-        </w:tc>
-      </w:tr>
-      <w:tr>
-        <w:tc>
-          <w:tcPr>
-            <w:tcW w:w="9356" w:type="dxa"/>
-            <w:gridSpan w:val="4"/>
-            <w:tcBorders>
-              <w:top w:val="single" w:sz="4" w:space="0" w:color="auto"/>
-              <w:bottom w:val="single" w:sz="4" w:space="0" w:color="auto"/>
-            </w:tcBorders>
-          </w:tcPr>
-          <w:p>
-            <w:pPr>
-              <w:ind w:firstLine="0"/>
-              <w:rPr>
-                <w:sz w:val="24"/>
-                <w:szCs w:val="24"/>
-              </w:rPr>
-            </w:pPr>
-            <w:r>
-              <w:rPr>
-                <w:sz w:val="24"/>
-                <w:szCs w:val="24"/>
-              </w:rPr>
-              <w:t xml:space="preserve">Охрана труда. </w:t>
-            </w:r>
-            <w:r>
-              <w:rPr>
-                <w:sz w:val="24"/>
-                <w:szCs w:val="24"/>
-              </w:rPr>
-              <w:t xml:space="preserve">Обеспечение комфортных </w:t>
-            </w:r>
-            <w:proofErr w:type="gramStart"/>
-            <w:r>
-              <w:rPr>
-                <w:sz w:val="24"/>
-                <w:szCs w:val="24"/>
-              </w:rPr>
-              <w:t>условий труда сотрудников отдела разработок</w:t>
-            </w:r>
-            <w:proofErr w:type="gramEnd"/>
-            <w:r>
-              <w:rPr>
-                <w:sz w:val="24"/>
-                <w:szCs w:val="24"/>
-              </w:rPr>
-              <w:t xml:space="preserve"> </w:t>
-            </w:r>
-          </w:p>
-        </w:tc>
-      </w:tr>
-      <w:tr>
-        <w:tc>
-          <w:tcPr>
-            <w:tcW w:w="9356" w:type="dxa"/>
-            <w:gridSpan w:val="4"/>
-            <w:tcBorders>
-              <w:top w:val="single" w:sz="4" w:space="0" w:color="auto"/>
-              <w:bottom w:val="single" w:sz="4" w:space="0" w:color="auto"/>
-            </w:tcBorders>
-          </w:tcPr>
-          <w:p>
-            <w:pPr>
-              <w:ind w:firstLine="0"/>
-              <w:rPr>
-                <w:sz w:val="24"/>
-                <w:szCs w:val="24"/>
-              </w:rPr>
-            </w:pPr>
-            <w:r>
-              <w:rPr>
-                <w:sz w:val="24"/>
-                <w:szCs w:val="24"/>
-              </w:rPr>
-              <w:t>предприятия «САМСОЛЮШНС»</w:t>
-            </w:r>
-          </w:p>
-        </w:tc>
-      </w:tr>
-      <w:tr>
-        <w:tc>
-          <w:tcPr>
-            <w:tcW w:w="1985" w:type="dxa"/>
-          </w:tcPr>
-          <w:p>
-            <w:pPr>
-              <w:ind w:firstLine="0"/>
-              <w:rPr>
-                <w:sz w:val="24"/>
-              </w:rPr>
-            </w:pPr>
-          </w:p>
-          <w:p>
-            <w:pPr>
-              <w:ind w:firstLine="0"/>
-              <w:rPr>
-                <w:sz w:val="24"/>
-              </w:rPr>
-            </w:pPr>
-            <w:r>
-              <w:rPr>
-                <w:sz w:val="24"/>
-              </w:rPr>
-              <w:t>Задание выдал:</w:t>
-            </w:r>
-          </w:p>
-        </w:tc>
-        <w:tc>
-          <w:tcPr>
-            <w:tcW w:w="1843" w:type="dxa"/>
-            <w:gridSpan w:val="2"/>
-            <w:tcBorders>
-              <w:bottom w:val="single" w:sz="4" w:space="0" w:color="auto"/>
-            </w:tcBorders>
-          </w:tcPr>
-          <w:p>
-            <w:pPr>
-              <w:ind w:firstLine="0"/>
-              <w:rPr>
-                <w:sz w:val="24"/>
-              </w:rPr>
-            </w:pPr>
-          </w:p>
-          <w:p>
-            <w:pPr>
-              <w:ind w:firstLine="0"/>
-              <w:rPr>
-                <w:sz w:val="24"/>
-              </w:rPr>
-            </w:pPr>
-          </w:p>
-        </w:tc>
-        <w:tc>
-          <w:tcPr>
-            <w:tcW w:w="5528" w:type="dxa"/>
+            <w:gridSpan w:val="15"/>
           </w:tcPr>
           <w:p>
             <w:pPr>
@@ -3033,7 +2966,7 @@
     </w:p>
     <w:p>
       <w:pPr>
-        <w:pStyle w:val="Heading1"/>
+        <w:pStyle w:val="1"/>
         <w:spacing w:before="0" w:after="0"/>
         <w:ind w:firstLine="0"/>
         <w:rPr>
@@ -3854,7 +3787,7 @@
           </w:tcPr>
           <w:p>
             <w:pPr>
-              <w:pStyle w:val="10"/>
+              <w:pStyle w:val="12"/>
               <w:spacing w:before="0" w:line="240" w:lineRule="auto"/>
               <w:ind w:left="0" w:firstLine="0"/>
               <w:rPr>
@@ -4265,7 +4198,7 @@
               <w:rPr>
                 <w:sz w:val="24"/>
               </w:rPr>
-              <w:t xml:space="preserve">  Задание принял к исполнению</w:t>
+              <w:t>Задание принял к исполнению</w:t>
             </w:r>
           </w:p>
         </w:tc>
@@ -4287,7 +4220,7 @@
           </w:p>
           <w:p>
             <w:pPr>
-              <w:pStyle w:val="10"/>
+              <w:pStyle w:val="12"/>
               <w:spacing w:before="0" w:line="240" w:lineRule="auto"/>
               <w:ind w:left="0" w:firstLine="0"/>
             </w:pPr>
@@ -4369,7 +4302,7 @@
     </w:tbl>
     <w:p>
       <w:pPr>
-        <w:pStyle w:val="Header"/>
+        <w:pStyle w:val="a5"/>
         <w:tabs>
           <w:tab w:val="clear" w:pos="4153"/>
           <w:tab w:val="clear" w:pos="8306"/>
@@ -4379,7 +4312,7 @@
     </w:p>
     <w:p>
       <w:pPr>
-        <w:pStyle w:val="Header"/>
+        <w:pStyle w:val="a5"/>
         <w:tabs>
           <w:tab w:val="clear" w:pos="4153"/>
           <w:tab w:val="clear" w:pos="8306"/>
@@ -4390,7 +4323,7 @@
     </w:p>
     <w:p>
       <w:pPr>
-        <w:pStyle w:val="Header"/>
+        <w:pStyle w:val="a5"/>
         <w:tabs>
           <w:tab w:val="clear" w:pos="4153"/>
           <w:tab w:val="clear" w:pos="8306"/>
@@ -4401,7 +4334,7 @@
     </w:p>
     <w:p>
       <w:pPr>
-        <w:pStyle w:val="Header"/>
+        <w:pStyle w:val="a5"/>
         <w:tabs>
           <w:tab w:val="clear" w:pos="4153"/>
           <w:tab w:val="clear" w:pos="8306"/>
@@ -4451,34 +4384,34 @@
 <w:ftr xmlns:ve="http://schemas.openxmlformats.org/markup-compatibility/2006" xmlns:o="urn:schemas-microsoft-com:office:office" xmlns:r="http://schemas.openxmlformats.org/officeDocument/2006/relationships" xmlns:m="http://schemas.openxmlformats.org/officeDocument/2006/math" xmlns:v="urn:schemas-microsoft-com:vml" xmlns:wp="http://schemas.openxmlformats.org/drawingml/2006/wordprocessingDrawing" xmlns:w10="urn:schemas-microsoft-com:office:word" xmlns:w="http://schemas.openxmlformats.org/wordprocessingml/2006/main" xmlns:wne="http://schemas.microsoft.com/office/word/2006/wordml">
   <w:p>
     <w:pPr>
-      <w:pStyle w:val="Footer"/>
+      <w:pStyle w:val="a6"/>
       <w:framePr w:wrap="around" w:vAnchor="text" w:hAnchor="margin" w:xAlign="right" w:y="1"/>
       <w:rPr>
-        <w:rStyle w:val="PageNumber"/>
+        <w:rStyle w:val="a8"/>
       </w:rPr>
     </w:pPr>
     <w:r>
       <w:rPr>
-        <w:rStyle w:val="PageNumber"/>
+        <w:rStyle w:val="a8"/>
       </w:rPr>
       <w:fldChar w:fldCharType="begin"/>
     </w:r>
     <w:r>
       <w:rPr>
-        <w:rStyle w:val="PageNumber"/>
+        <w:rStyle w:val="a8"/>
       </w:rPr>
       <w:instrText xml:space="preserve">PAGE  </w:instrText>
     </w:r>
     <w:r>
       <w:rPr>
-        <w:rStyle w:val="PageNumber"/>
+        <w:rStyle w:val="a8"/>
       </w:rPr>
       <w:fldChar w:fldCharType="end"/>
     </w:r>
   </w:p>
   <w:p>
     <w:pPr>
-      <w:pStyle w:val="Footer"/>
+      <w:pStyle w:val="a6"/>
       <w:ind w:right="360" w:firstLine="360"/>
     </w:pPr>
   </w:p>
@@ -4489,7 +4422,7 @@
 <w:ftr xmlns:ve="http://schemas.openxmlformats.org/markup-compatibility/2006" xmlns:o="urn:schemas-microsoft-com:office:office" xmlns:r="http://schemas.openxmlformats.org/officeDocument/2006/relationships" xmlns:m="http://schemas.openxmlformats.org/officeDocument/2006/math" xmlns:v="urn:schemas-microsoft-com:vml" xmlns:wp="http://schemas.openxmlformats.org/drawingml/2006/wordprocessingDrawing" xmlns:w10="urn:schemas-microsoft-com:office:word" xmlns:w="http://schemas.openxmlformats.org/wordprocessingml/2006/main" xmlns:wne="http://schemas.microsoft.com/office/word/2006/wordml">
   <w:p>
     <w:pPr>
-      <w:pStyle w:val="Footer"/>
+      <w:pStyle w:val="a6"/>
       <w:ind w:right="360"/>
     </w:pPr>
   </w:p>
@@ -4788,7 +4721,7 @@
     <w:lsdException w:name="Bibliography" w:uiPriority="37"/>
     <w:lsdException w:name="TOC Heading" w:uiPriority="39" w:qFormat="1"/>
   </w:latentStyles>
-  <w:style w:type="paragraph" w:default="1" w:styleId="Normal">
+  <w:style w:type="paragraph" w:default="1" w:styleId="a">
     <w:name w:val="Normal"/>
     <w:qFormat/>
     <w:rsid w:val="001E6BF1"/>
@@ -4806,12 +4739,12 @@
       <w:sz w:val="28"/>
     </w:rPr>
   </w:style>
-  <w:style w:type="paragraph" w:styleId="Heading1">
+  <w:style w:type="paragraph" w:styleId="1">
     <w:name w:val="heading 1"/>
     <w:aliases w:val=" Знак Знак"/>
-    <w:basedOn w:val="Normal"/>
-    <w:next w:val="Normal"/>
-    <w:link w:val="Heading1Char"/>
+    <w:basedOn w:val="a"/>
+    <w:next w:val="a"/>
+    <w:link w:val="10"/>
     <w:qFormat/>
     <w:rsid w:val="001E6BF1"/>
     <w:pPr>
@@ -4825,10 +4758,10 @@
       <w:sz w:val="32"/>
     </w:rPr>
   </w:style>
-  <w:style w:type="paragraph" w:styleId="Heading2">
+  <w:style w:type="paragraph" w:styleId="2">
     <w:name w:val="heading 2"/>
-    <w:basedOn w:val="Normal"/>
-    <w:next w:val="Normal"/>
+    <w:basedOn w:val="a"/>
+    <w:next w:val="a"/>
     <w:qFormat/>
     <w:rsid w:val="0024074C"/>
     <w:pPr>
@@ -4845,10 +4778,10 @@
       <w:szCs w:val="28"/>
     </w:rPr>
   </w:style>
-  <w:style w:type="paragraph" w:styleId="Heading3">
+  <w:style w:type="paragraph" w:styleId="3">
     <w:name w:val="heading 3"/>
-    <w:basedOn w:val="Normal"/>
-    <w:next w:val="Normal"/>
+    <w:basedOn w:val="a"/>
+    <w:next w:val="a"/>
     <w:qFormat/>
     <w:rsid w:val="0024074C"/>
     <w:pPr>
@@ -4864,10 +4797,10 @@
       <w:szCs w:val="26"/>
     </w:rPr>
   </w:style>
-  <w:style w:type="paragraph" w:styleId="Heading4">
+  <w:style w:type="paragraph" w:styleId="4">
     <w:name w:val="heading 4"/>
-    <w:basedOn w:val="Normal"/>
-    <w:next w:val="Normal"/>
+    <w:basedOn w:val="a"/>
+    <w:next w:val="a"/>
     <w:qFormat/>
     <w:rsid w:val="0024074C"/>
     <w:pPr>
@@ -4881,13 +4814,13 @@
       <w:szCs w:val="28"/>
     </w:rPr>
   </w:style>
-  <w:style w:type="character" w:default="1" w:styleId="DefaultParagraphFont">
+  <w:style w:type="character" w:default="1" w:styleId="a0">
     <w:name w:val="Default Paragraph Font"/>
     <w:uiPriority w:val="1"/>
     <w:semiHidden/>
     <w:unhideWhenUsed/>
   </w:style>
-  <w:style w:type="table" w:default="1" w:styleId="TableNormal">
+  <w:style w:type="table" w:default="1" w:styleId="a1">
     <w:name w:val="Normal Table"/>
     <w:uiPriority w:val="99"/>
     <w:semiHidden/>
@@ -4903,15 +4836,15 @@
       </w:tblCellMar>
     </w:tblPr>
   </w:style>
-  <w:style w:type="numbering" w:default="1" w:styleId="NoList">
+  <w:style w:type="numbering" w:default="1" w:styleId="a2">
     <w:name w:val="No List"/>
     <w:uiPriority w:val="99"/>
     <w:semiHidden/>
     <w:unhideWhenUsed/>
   </w:style>
-  <w:style w:type="paragraph" w:styleId="BodyTextIndent">
+  <w:style w:type="paragraph" w:styleId="a3">
     <w:name w:val="Body Text Indent"/>
-    <w:basedOn w:val="Normal"/>
+    <w:basedOn w:val="a"/>
     <w:rsid w:val="001E6BF1"/>
     <w:pPr>
       <w:ind w:right="80" w:firstLine="284"/>
@@ -4920,9 +4853,9 @@
       <w:sz w:val="24"/>
     </w:rPr>
   </w:style>
-  <w:style w:type="paragraph" w:styleId="BodyText">
+  <w:style w:type="paragraph" w:styleId="a4">
     <w:name w:val="Body Text"/>
-    <w:basedOn w:val="Normal"/>
+    <w:basedOn w:val="a"/>
     <w:rsid w:val="001E6BF1"/>
     <w:pPr>
       <w:spacing w:line="260" w:lineRule="exact"/>
@@ -4931,9 +4864,9 @@
       <w:sz w:val="22"/>
     </w:rPr>
   </w:style>
-  <w:style w:type="paragraph" w:styleId="BodyText2">
+  <w:style w:type="paragraph" w:styleId="20">
     <w:name w:val="Body Text 2"/>
-    <w:basedOn w:val="Normal"/>
+    <w:basedOn w:val="a"/>
     <w:rsid w:val="001E6BF1"/>
     <w:pPr>
       <w:spacing w:line="260" w:lineRule="exact"/>
@@ -4942,9 +4875,9 @@
       <w:sz w:val="24"/>
     </w:rPr>
   </w:style>
-  <w:style w:type="paragraph" w:styleId="Header">
+  <w:style w:type="paragraph" w:styleId="a5">
     <w:name w:val="header"/>
-    <w:basedOn w:val="Normal"/>
+    <w:basedOn w:val="a"/>
     <w:rsid w:val="001E6BF1"/>
     <w:pPr>
       <w:tabs>
@@ -4953,9 +4886,9 @@
       </w:tabs>
     </w:pPr>
   </w:style>
-  <w:style w:type="paragraph" w:styleId="Footer">
+  <w:style w:type="paragraph" w:styleId="a6">
     <w:name w:val="footer"/>
-    <w:basedOn w:val="Normal"/>
+    <w:basedOn w:val="a"/>
     <w:rsid w:val="001E6BF1"/>
     <w:pPr>
       <w:tabs>
@@ -4964,27 +4897,27 @@
       </w:tabs>
     </w:pPr>
   </w:style>
-  <w:style w:type="paragraph" w:styleId="Title">
+  <w:style w:type="paragraph" w:styleId="a7">
     <w:name w:val="Title"/>
-    <w:basedOn w:val="Normal"/>
+    <w:basedOn w:val="a"/>
     <w:qFormat/>
     <w:rsid w:val="001E6BF1"/>
     <w:pPr>
       <w:jc w:val="center"/>
     </w:pPr>
   </w:style>
-  <w:style w:type="character" w:styleId="PageNumber">
+  <w:style w:type="character" w:styleId="a8">
     <w:name w:val="page number"/>
-    <w:basedOn w:val="DefaultParagraphFont"/>
+    <w:basedOn w:val="a0"/>
     <w:rsid w:val="001E6BF1"/>
     <w:rPr>
       <w:sz w:val="20"/>
     </w:rPr>
   </w:style>
-  <w:style w:type="paragraph" w:customStyle="1" w:styleId="1">
+  <w:style w:type="paragraph" w:customStyle="1" w:styleId="11">
     <w:name w:val="заголовок 1"/>
-    <w:basedOn w:val="Normal"/>
-    <w:next w:val="Normal"/>
+    <w:basedOn w:val="a"/>
+    <w:next w:val="a"/>
     <w:rsid w:val="001E6BF1"/>
     <w:pPr>
       <w:keepNext/>
@@ -4992,11 +4925,11 @@
       <w:jc w:val="center"/>
     </w:pPr>
   </w:style>
-  <w:style w:type="character" w:customStyle="1" w:styleId="Heading1Char">
-    <w:name w:val="Heading 1 Char"/>
-    <w:aliases w:val=" Знак Знак Char"/>
-    <w:basedOn w:val="DefaultParagraphFont"/>
-    <w:link w:val="Heading1"/>
+  <w:style w:type="character" w:customStyle="1" w:styleId="10">
+    <w:name w:val="Заголовок 1 Знак"/>
+    <w:aliases w:val=" Знак Знак Знак"/>
+    <w:basedOn w:val="a0"/>
+    <w:link w:val="1"/>
     <w:rsid w:val="001E6BF1"/>
     <w:rPr>
       <w:b/>
@@ -5004,9 +4937,9 @@
       <w:lang w:val="ru-RU" w:eastAsia="ru-RU" w:bidi="ar-SA"/>
     </w:rPr>
   </w:style>
-  <w:style w:type="paragraph" w:styleId="Subtitle">
+  <w:style w:type="paragraph" w:styleId="a9">
     <w:name w:val="Subtitle"/>
-    <w:basedOn w:val="Normal"/>
+    <w:basedOn w:val="a"/>
     <w:qFormat/>
     <w:rsid w:val="00321E9A"/>
     <w:pPr>
@@ -5025,7 +4958,7 @@
       <w:sz w:val="30"/>
     </w:rPr>
   </w:style>
-  <w:style w:type="paragraph" w:customStyle="1" w:styleId="10">
+  <w:style w:type="paragraph" w:customStyle="1" w:styleId="12">
     <w:name w:val="Обычный1"/>
     <w:rsid w:val="001A7763"/>
     <w:pPr>
@@ -5039,19 +4972,19 @@
       <w:sz w:val="22"/>
     </w:rPr>
   </w:style>
-  <w:style w:type="character" w:styleId="Hyperlink">
+  <w:style w:type="character" w:styleId="aa">
     <w:name w:val="Hyperlink"/>
-    <w:basedOn w:val="DefaultParagraphFont"/>
+    <w:basedOn w:val="a0"/>
     <w:rsid w:val="000B31FA"/>
     <w:rPr>
       <w:color w:val="0000FF"/>
       <w:u w:val="single"/>
     </w:rPr>
   </w:style>
-  <w:style w:type="paragraph" w:styleId="BalloonText">
+  <w:style w:type="paragraph" w:styleId="ab">
     <w:name w:val="Balloon Text"/>
-    <w:basedOn w:val="Normal"/>
-    <w:link w:val="BalloonTextChar"/>
+    <w:basedOn w:val="a"/>
+    <w:link w:val="ac"/>
     <w:semiHidden/>
     <w:unhideWhenUsed/>
     <w:rsid w:val="0038715D"/>
@@ -5061,10 +4994,10 @@
       <w:szCs w:val="18"/>
     </w:rPr>
   </w:style>
-  <w:style w:type="character" w:customStyle="1" w:styleId="BalloonTextChar">
-    <w:name w:val="Balloon Text Char"/>
-    <w:basedOn w:val="DefaultParagraphFont"/>
-    <w:link w:val="BalloonText"/>
+  <w:style w:type="character" w:customStyle="1" w:styleId="ac">
+    <w:name w:val="Текст выноски Знак"/>
+    <w:basedOn w:val="a0"/>
+    <w:link w:val="ab"/>
     <w:semiHidden/>
     <w:rsid w:val="0038715D"/>
     <w:rPr>
@@ -5797,7 +5730,7 @@
 </file>
 
 <file path=customXml/itemProps1.xml><?xml version="1.0" encoding="utf-8"?>
-<ds:datastoreItem xmlns:ds="http://schemas.openxmlformats.org/officeDocument/2006/customXml" ds:itemID="{E82BB242-AE1B-4B22-B3E1-1A2913B9A519}">
+<ds:datastoreItem xmlns:ds="http://schemas.openxmlformats.org/officeDocument/2006/customXml" ds:itemID="{4AB873C0-E299-4A28-A32A-A03691DC9C7C}">
   <ds:schemaRefs>
     <ds:schemaRef ds:uri="http://schemas.openxmlformats.org/officeDocument/2006/bibliography"/>
   </ds:schemaRefs>

</xml_diff>

<commit_message>
Added a final vesrion of the OT and TEO chapters.
</commit_message>
<xml_diff>
--- a/diploma_Бланк_задания.docx
+++ b/diploma_Бланк_задания.docx
@@ -2124,19 +2124,7 @@
               <w:rPr>
                 <w:sz w:val="24"/>
               </w:rPr>
-              <w:t>. Плакат - фо</w:t>
-            </w:r>
-            <w:r>
-              <w:rPr>
-                <w:sz w:val="24"/>
-              </w:rPr>
-              <w:t>р</w:t>
-            </w:r>
-            <w:r>
-              <w:rPr>
-                <w:sz w:val="24"/>
-              </w:rPr>
-              <w:t>мат А1, лист 1.</w:t>
+              <w:t>. Плакат - формат А1, лист 1.</w:t>
             </w:r>
           </w:p>
         </w:tc>
@@ -2734,7 +2722,14 @@
                 <w:sz w:val="24"/>
                 <w:szCs w:val="24"/>
               </w:rPr>
-              <w:t>7. Содержание задания по экологической безопасности</w:t>
+              <w:t xml:space="preserve">7. Содержание задания по </w:t>
+            </w:r>
+            <w:r>
+              <w:rPr>
+                <w:sz w:val="24"/>
+                <w:szCs w:val="24"/>
+              </w:rPr>
+              <w:t>охране труда</w:t>
             </w:r>
           </w:p>
         </w:tc>
@@ -5730,7 +5725,7 @@
 </file>
 
 <file path=customXml/itemProps1.xml><?xml version="1.0" encoding="utf-8"?>
-<ds:datastoreItem xmlns:ds="http://schemas.openxmlformats.org/officeDocument/2006/customXml" ds:itemID="{4AB873C0-E299-4A28-A32A-A03691DC9C7C}">
+<ds:datastoreItem xmlns:ds="http://schemas.openxmlformats.org/officeDocument/2006/customXml" ds:itemID="{946F56F2-F010-4677-9C25-AE1B9EB389F0}">
   <ds:schemaRefs>
     <ds:schemaRef ds:uri="http://schemas.openxmlformats.org/officeDocument/2006/bibliography"/>
   </ds:schemaRefs>

</xml_diff>